<commit_message>
Completed class practice 28th June
</commit_message>
<xml_diff>
--- a/HTML projects/Lab 7 Submission/Lab 7.docx
+++ b/HTML projects/Lab 7 Submission/Lab 7.docx
@@ -1709,6 +1709,37 @@
                 <w:rFonts w:eastAsiaTheme="minorHAnsi"/>
                 <w:bCs/>
               </w:rPr>
+              <w:t xml:space="preserve">    var </w:t>
+            </w:r>
+            <w:proofErr w:type="spellStart"/>
+            <w:r>
+              <w:rPr>
+                <w:rFonts w:eastAsiaTheme="minorHAnsi"/>
+                <w:bCs/>
+              </w:rPr>
+              <w:t>letterGrade</w:t>
+            </w:r>
+            <w:proofErr w:type="spellEnd"/>
+            <w:r>
+              <w:rPr>
+                <w:rFonts w:eastAsiaTheme="minorHAnsi"/>
+                <w:bCs/>
+              </w:rPr>
+              <w:t xml:space="preserve"> = 'None';</w:t>
+            </w:r>
+          </w:p>
+          <w:p>
+            <w:pPr>
+              <w:rPr>
+                <w:rFonts w:eastAsiaTheme="minorHAnsi"/>
+                <w:bCs/>
+              </w:rPr>
+            </w:pPr>
+            <w:r>
+              <w:rPr>
+                <w:rFonts w:eastAsiaTheme="minorHAnsi"/>
+                <w:bCs/>
+              </w:rPr>
               <w:t xml:space="preserve">    if(</w:t>
             </w:r>
             <w:proofErr w:type="spellStart"/>
@@ -1764,6 +1795,578 @@
                 <w:rFonts w:eastAsiaTheme="minorHAnsi"/>
                 <w:bCs/>
               </w:rPr>
+              <w:t>letterGrade</w:t>
+            </w:r>
+            <w:proofErr w:type="spellEnd"/>
+            <w:r>
+              <w:rPr>
+                <w:rFonts w:eastAsiaTheme="minorHAnsi"/>
+                <w:bCs/>
+              </w:rPr>
+              <w:t xml:space="preserve"> = 'Your letter grade is: A'</w:t>
+            </w:r>
+          </w:p>
+          <w:p>
+            <w:pPr>
+              <w:rPr>
+                <w:rFonts w:eastAsiaTheme="minorHAnsi"/>
+                <w:bCs/>
+              </w:rPr>
+            </w:pPr>
+            <w:r>
+              <w:rPr>
+                <w:rFonts w:eastAsiaTheme="minorHAnsi"/>
+                <w:bCs/>
+              </w:rPr>
+              <w:t xml:space="preserve">    }</w:t>
+            </w:r>
+          </w:p>
+          <w:p>
+            <w:pPr>
+              <w:rPr>
+                <w:rFonts w:eastAsiaTheme="minorHAnsi"/>
+                <w:bCs/>
+              </w:rPr>
+            </w:pPr>
+            <w:r>
+              <w:rPr>
+                <w:rFonts w:eastAsiaTheme="minorHAnsi"/>
+                <w:bCs/>
+              </w:rPr>
+              <w:t xml:space="preserve">    else if(</w:t>
+            </w:r>
+            <w:proofErr w:type="spellStart"/>
+            <w:r>
+              <w:rPr>
+                <w:rFonts w:eastAsiaTheme="minorHAnsi"/>
+                <w:bCs/>
+              </w:rPr>
+              <w:t>inputData</w:t>
+            </w:r>
+            <w:proofErr w:type="spellEnd"/>
+            <w:r>
+              <w:rPr>
+                <w:rFonts w:eastAsiaTheme="minorHAnsi"/>
+                <w:bCs/>
+              </w:rPr>
+              <w:t xml:space="preserve"> &gt;= 80 &amp;&amp; </w:t>
+            </w:r>
+            <w:proofErr w:type="spellStart"/>
+            <w:r>
+              <w:rPr>
+                <w:rFonts w:eastAsiaTheme="minorHAnsi"/>
+                <w:bCs/>
+              </w:rPr>
+              <w:t>inputData</w:t>
+            </w:r>
+            <w:proofErr w:type="spellEnd"/>
+            <w:r>
+              <w:rPr>
+                <w:rFonts w:eastAsiaTheme="minorHAnsi"/>
+                <w:bCs/>
+              </w:rPr>
+              <w:t xml:space="preserve"> &lt;=89){</w:t>
+            </w:r>
+          </w:p>
+          <w:p>
+            <w:pPr>
+              <w:rPr>
+                <w:rFonts w:eastAsiaTheme="minorHAnsi"/>
+                <w:bCs/>
+              </w:rPr>
+            </w:pPr>
+            <w:r>
+              <w:rPr>
+                <w:rFonts w:eastAsiaTheme="minorHAnsi"/>
+                <w:bCs/>
+              </w:rPr>
+              <w:t xml:space="preserve">        </w:t>
+            </w:r>
+            <w:proofErr w:type="spellStart"/>
+            <w:r>
+              <w:rPr>
+                <w:rFonts w:eastAsiaTheme="minorHAnsi"/>
+                <w:bCs/>
+              </w:rPr>
+              <w:t>letterGrade</w:t>
+            </w:r>
+            <w:proofErr w:type="spellEnd"/>
+            <w:r>
+              <w:rPr>
+                <w:rFonts w:eastAsiaTheme="minorHAnsi"/>
+                <w:bCs/>
+              </w:rPr>
+              <w:t xml:space="preserve"> = 'Your letter grade is: B'</w:t>
+            </w:r>
+          </w:p>
+          <w:p>
+            <w:pPr>
+              <w:rPr>
+                <w:rFonts w:eastAsiaTheme="minorHAnsi"/>
+                <w:bCs/>
+              </w:rPr>
+            </w:pPr>
+            <w:r>
+              <w:rPr>
+                <w:rFonts w:eastAsiaTheme="minorHAnsi"/>
+                <w:bCs/>
+              </w:rPr>
+              <w:t xml:space="preserve">    }</w:t>
+            </w:r>
+          </w:p>
+          <w:p>
+            <w:pPr>
+              <w:rPr>
+                <w:rFonts w:eastAsiaTheme="minorHAnsi"/>
+                <w:bCs/>
+              </w:rPr>
+            </w:pPr>
+            <w:r>
+              <w:rPr>
+                <w:rFonts w:eastAsiaTheme="minorHAnsi"/>
+                <w:bCs/>
+              </w:rPr>
+              <w:t xml:space="preserve">    else if(</w:t>
+            </w:r>
+            <w:proofErr w:type="spellStart"/>
+            <w:r>
+              <w:rPr>
+                <w:rFonts w:eastAsiaTheme="minorHAnsi"/>
+                <w:bCs/>
+              </w:rPr>
+              <w:t>inputData</w:t>
+            </w:r>
+            <w:proofErr w:type="spellEnd"/>
+            <w:r>
+              <w:rPr>
+                <w:rFonts w:eastAsiaTheme="minorHAnsi"/>
+                <w:bCs/>
+              </w:rPr>
+              <w:t xml:space="preserve"> &gt;= 70 &amp;&amp; </w:t>
+            </w:r>
+            <w:proofErr w:type="spellStart"/>
+            <w:r>
+              <w:rPr>
+                <w:rFonts w:eastAsiaTheme="minorHAnsi"/>
+                <w:bCs/>
+              </w:rPr>
+              <w:t>inputData</w:t>
+            </w:r>
+            <w:proofErr w:type="spellEnd"/>
+            <w:r>
+              <w:rPr>
+                <w:rFonts w:eastAsiaTheme="minorHAnsi"/>
+                <w:bCs/>
+              </w:rPr>
+              <w:t xml:space="preserve"> &lt;=79){</w:t>
+            </w:r>
+          </w:p>
+          <w:p>
+            <w:pPr>
+              <w:rPr>
+                <w:rFonts w:eastAsiaTheme="minorHAnsi"/>
+                <w:bCs/>
+              </w:rPr>
+            </w:pPr>
+            <w:r>
+              <w:rPr>
+                <w:rFonts w:eastAsiaTheme="minorHAnsi"/>
+                <w:bCs/>
+              </w:rPr>
+              <w:t xml:space="preserve">        </w:t>
+            </w:r>
+            <w:proofErr w:type="spellStart"/>
+            <w:r>
+              <w:rPr>
+                <w:rFonts w:eastAsiaTheme="minorHAnsi"/>
+                <w:bCs/>
+              </w:rPr>
+              <w:t>letterGrade</w:t>
+            </w:r>
+            <w:proofErr w:type="spellEnd"/>
+            <w:r>
+              <w:rPr>
+                <w:rFonts w:eastAsiaTheme="minorHAnsi"/>
+                <w:bCs/>
+              </w:rPr>
+              <w:t xml:space="preserve"> = 'Your letter grade is: C'</w:t>
+            </w:r>
+          </w:p>
+          <w:p>
+            <w:pPr>
+              <w:rPr>
+                <w:rFonts w:eastAsiaTheme="minorHAnsi"/>
+                <w:bCs/>
+              </w:rPr>
+            </w:pPr>
+            <w:r>
+              <w:rPr>
+                <w:rFonts w:eastAsiaTheme="minorHAnsi"/>
+                <w:bCs/>
+              </w:rPr>
+              <w:t xml:space="preserve">    }</w:t>
+            </w:r>
+          </w:p>
+          <w:p>
+            <w:pPr>
+              <w:rPr>
+                <w:rFonts w:eastAsiaTheme="minorHAnsi"/>
+                <w:bCs/>
+              </w:rPr>
+            </w:pPr>
+            <w:r>
+              <w:rPr>
+                <w:rFonts w:eastAsiaTheme="minorHAnsi"/>
+                <w:bCs/>
+              </w:rPr>
+              <w:t xml:space="preserve">    else if(</w:t>
+            </w:r>
+            <w:proofErr w:type="spellStart"/>
+            <w:r>
+              <w:rPr>
+                <w:rFonts w:eastAsiaTheme="minorHAnsi"/>
+                <w:bCs/>
+              </w:rPr>
+              <w:t>inputData</w:t>
+            </w:r>
+            <w:proofErr w:type="spellEnd"/>
+            <w:r>
+              <w:rPr>
+                <w:rFonts w:eastAsiaTheme="minorHAnsi"/>
+                <w:bCs/>
+              </w:rPr>
+              <w:t xml:space="preserve"> &gt;= 60 &amp;&amp; </w:t>
+            </w:r>
+            <w:proofErr w:type="spellStart"/>
+            <w:r>
+              <w:rPr>
+                <w:rFonts w:eastAsiaTheme="minorHAnsi"/>
+                <w:bCs/>
+              </w:rPr>
+              <w:t>inputData</w:t>
+            </w:r>
+            <w:proofErr w:type="spellEnd"/>
+            <w:r>
+              <w:rPr>
+                <w:rFonts w:eastAsiaTheme="minorHAnsi"/>
+                <w:bCs/>
+              </w:rPr>
+              <w:t xml:space="preserve"> &lt;=69){</w:t>
+            </w:r>
+          </w:p>
+          <w:p>
+            <w:pPr>
+              <w:rPr>
+                <w:rFonts w:eastAsiaTheme="minorHAnsi"/>
+                <w:bCs/>
+              </w:rPr>
+            </w:pPr>
+            <w:r>
+              <w:rPr>
+                <w:rFonts w:eastAsiaTheme="minorHAnsi"/>
+                <w:bCs/>
+              </w:rPr>
+              <w:t xml:space="preserve">        </w:t>
+            </w:r>
+            <w:proofErr w:type="spellStart"/>
+            <w:r>
+              <w:rPr>
+                <w:rFonts w:eastAsiaTheme="minorHAnsi"/>
+                <w:bCs/>
+              </w:rPr>
+              <w:t>letterGrade</w:t>
+            </w:r>
+            <w:proofErr w:type="spellEnd"/>
+            <w:r>
+              <w:rPr>
+                <w:rFonts w:eastAsiaTheme="minorHAnsi"/>
+                <w:bCs/>
+              </w:rPr>
+              <w:t xml:space="preserve"> = 'Your letter grade is: D'</w:t>
+            </w:r>
+          </w:p>
+          <w:p>
+            <w:pPr>
+              <w:rPr>
+                <w:rFonts w:eastAsiaTheme="minorHAnsi"/>
+                <w:bCs/>
+              </w:rPr>
+            </w:pPr>
+            <w:r>
+              <w:rPr>
+                <w:rFonts w:eastAsiaTheme="minorHAnsi"/>
+                <w:bCs/>
+              </w:rPr>
+              <w:lastRenderedPageBreak/>
+              <w:t xml:space="preserve">    }</w:t>
+            </w:r>
+          </w:p>
+          <w:p>
+            <w:pPr>
+              <w:rPr>
+                <w:rFonts w:eastAsiaTheme="minorHAnsi"/>
+                <w:bCs/>
+              </w:rPr>
+            </w:pPr>
+            <w:r>
+              <w:rPr>
+                <w:rFonts w:eastAsiaTheme="minorHAnsi"/>
+                <w:bCs/>
+              </w:rPr>
+              <w:t xml:space="preserve">    else if(</w:t>
+            </w:r>
+            <w:proofErr w:type="spellStart"/>
+            <w:r>
+              <w:rPr>
+                <w:rFonts w:eastAsiaTheme="minorHAnsi"/>
+                <w:bCs/>
+              </w:rPr>
+              <w:t>inputData</w:t>
+            </w:r>
+            <w:proofErr w:type="spellEnd"/>
+            <w:r>
+              <w:rPr>
+                <w:rFonts w:eastAsiaTheme="minorHAnsi"/>
+                <w:bCs/>
+              </w:rPr>
+              <w:t xml:space="preserve"> &gt;= 50 &amp;&amp; </w:t>
+            </w:r>
+            <w:proofErr w:type="spellStart"/>
+            <w:r>
+              <w:rPr>
+                <w:rFonts w:eastAsiaTheme="minorHAnsi"/>
+                <w:bCs/>
+              </w:rPr>
+              <w:t>inputData</w:t>
+            </w:r>
+            <w:proofErr w:type="spellEnd"/>
+            <w:r>
+              <w:rPr>
+                <w:rFonts w:eastAsiaTheme="minorHAnsi"/>
+                <w:bCs/>
+              </w:rPr>
+              <w:t xml:space="preserve"> &lt;=59){</w:t>
+            </w:r>
+          </w:p>
+          <w:p>
+            <w:pPr>
+              <w:rPr>
+                <w:rFonts w:eastAsiaTheme="minorHAnsi"/>
+                <w:bCs/>
+              </w:rPr>
+            </w:pPr>
+            <w:r>
+              <w:rPr>
+                <w:rFonts w:eastAsiaTheme="minorHAnsi"/>
+                <w:bCs/>
+              </w:rPr>
+              <w:t xml:space="preserve">        </w:t>
+            </w:r>
+            <w:proofErr w:type="spellStart"/>
+            <w:r>
+              <w:rPr>
+                <w:rFonts w:eastAsiaTheme="minorHAnsi"/>
+                <w:bCs/>
+              </w:rPr>
+              <w:t>letterGrade</w:t>
+            </w:r>
+            <w:proofErr w:type="spellEnd"/>
+            <w:r>
+              <w:rPr>
+                <w:rFonts w:eastAsiaTheme="minorHAnsi"/>
+                <w:bCs/>
+              </w:rPr>
+              <w:t xml:space="preserve"> = 'Your letter grade is: E'</w:t>
+            </w:r>
+          </w:p>
+          <w:p>
+            <w:pPr>
+              <w:rPr>
+                <w:rFonts w:eastAsiaTheme="minorHAnsi"/>
+                <w:bCs/>
+              </w:rPr>
+            </w:pPr>
+            <w:r>
+              <w:rPr>
+                <w:rFonts w:eastAsiaTheme="minorHAnsi"/>
+                <w:bCs/>
+              </w:rPr>
+              <w:t xml:space="preserve">    }</w:t>
+            </w:r>
+          </w:p>
+          <w:p>
+            <w:pPr>
+              <w:rPr>
+                <w:rFonts w:eastAsiaTheme="minorHAnsi"/>
+                <w:bCs/>
+              </w:rPr>
+            </w:pPr>
+            <w:r>
+              <w:rPr>
+                <w:rFonts w:eastAsiaTheme="minorHAnsi"/>
+                <w:bCs/>
+              </w:rPr>
+              <w:t xml:space="preserve">    else if(</w:t>
+            </w:r>
+            <w:proofErr w:type="spellStart"/>
+            <w:r>
+              <w:rPr>
+                <w:rFonts w:eastAsiaTheme="minorHAnsi"/>
+                <w:bCs/>
+              </w:rPr>
+              <w:t>inputData</w:t>
+            </w:r>
+            <w:proofErr w:type="spellEnd"/>
+            <w:r>
+              <w:rPr>
+                <w:rFonts w:eastAsiaTheme="minorHAnsi"/>
+                <w:bCs/>
+              </w:rPr>
+              <w:t xml:space="preserve"> &gt;= 0 &amp;&amp; </w:t>
+            </w:r>
+            <w:proofErr w:type="spellStart"/>
+            <w:r>
+              <w:rPr>
+                <w:rFonts w:eastAsiaTheme="minorHAnsi"/>
+                <w:bCs/>
+              </w:rPr>
+              <w:t>inputData</w:t>
+            </w:r>
+            <w:proofErr w:type="spellEnd"/>
+            <w:r>
+              <w:rPr>
+                <w:rFonts w:eastAsiaTheme="minorHAnsi"/>
+                <w:bCs/>
+              </w:rPr>
+              <w:t xml:space="preserve"> &lt;=49){</w:t>
+            </w:r>
+          </w:p>
+          <w:p>
+            <w:pPr>
+              <w:rPr>
+                <w:rFonts w:eastAsiaTheme="minorHAnsi"/>
+                <w:bCs/>
+              </w:rPr>
+            </w:pPr>
+            <w:r>
+              <w:rPr>
+                <w:rFonts w:eastAsiaTheme="minorHAnsi"/>
+                <w:bCs/>
+              </w:rPr>
+              <w:t xml:space="preserve">        </w:t>
+            </w:r>
+            <w:proofErr w:type="spellStart"/>
+            <w:r>
+              <w:rPr>
+                <w:rFonts w:eastAsiaTheme="minorHAnsi"/>
+                <w:bCs/>
+              </w:rPr>
+              <w:t>letterGrade</w:t>
+            </w:r>
+            <w:proofErr w:type="spellEnd"/>
+            <w:r>
+              <w:rPr>
+                <w:rFonts w:eastAsiaTheme="minorHAnsi"/>
+                <w:bCs/>
+              </w:rPr>
+              <w:t xml:space="preserve"> = 'Your letter grade is: F'</w:t>
+            </w:r>
+          </w:p>
+          <w:p>
+            <w:pPr>
+              <w:rPr>
+                <w:rFonts w:eastAsiaTheme="minorHAnsi"/>
+                <w:bCs/>
+              </w:rPr>
+            </w:pPr>
+            <w:r>
+              <w:rPr>
+                <w:rFonts w:eastAsiaTheme="minorHAnsi"/>
+                <w:bCs/>
+              </w:rPr>
+              <w:t xml:space="preserve">    }</w:t>
+            </w:r>
+          </w:p>
+          <w:p>
+            <w:pPr>
+              <w:rPr>
+                <w:rFonts w:eastAsiaTheme="minorHAnsi"/>
+                <w:bCs/>
+              </w:rPr>
+            </w:pPr>
+            <w:r>
+              <w:rPr>
+                <w:rFonts w:eastAsiaTheme="minorHAnsi"/>
+                <w:bCs/>
+              </w:rPr>
+              <w:t xml:space="preserve">    else {</w:t>
+            </w:r>
+          </w:p>
+          <w:p>
+            <w:pPr>
+              <w:rPr>
+                <w:rFonts w:eastAsiaTheme="minorHAnsi"/>
+                <w:bCs/>
+              </w:rPr>
+            </w:pPr>
+            <w:r>
+              <w:rPr>
+                <w:rFonts w:eastAsiaTheme="minorHAnsi"/>
+                <w:bCs/>
+              </w:rPr>
+              <w:t xml:space="preserve">        </w:t>
+            </w:r>
+            <w:proofErr w:type="spellStart"/>
+            <w:r>
+              <w:rPr>
+                <w:rFonts w:eastAsiaTheme="minorHAnsi"/>
+                <w:bCs/>
+              </w:rPr>
+              <w:t>letterGrade</w:t>
+            </w:r>
+            <w:proofErr w:type="spellEnd"/>
+            <w:r>
+              <w:rPr>
+                <w:rFonts w:eastAsiaTheme="minorHAnsi"/>
+                <w:bCs/>
+              </w:rPr>
+              <w:t xml:space="preserve"> = "Please enter valid grade in range 0-100";</w:t>
+            </w:r>
+          </w:p>
+          <w:p>
+            <w:pPr>
+              <w:rPr>
+                <w:rFonts w:eastAsiaTheme="minorHAnsi"/>
+                <w:bCs/>
+              </w:rPr>
+            </w:pPr>
+            <w:r>
+              <w:rPr>
+                <w:rFonts w:eastAsiaTheme="minorHAnsi"/>
+                <w:bCs/>
+              </w:rPr>
+              <w:t xml:space="preserve">    }</w:t>
+            </w:r>
+          </w:p>
+          <w:p>
+            <w:pPr>
+              <w:rPr>
+                <w:rFonts w:asciiTheme="minorHAnsi" w:eastAsiaTheme="minorHAnsi" w:hAnsiTheme="minorHAnsi" w:cstheme="minorBidi"/>
+              </w:rPr>
+            </w:pPr>
+            <w:r>
+              <w:rPr>
+                <w:rFonts w:eastAsiaTheme="minorHAnsi"/>
+                <w:bCs/>
+              </w:rPr>
+              <w:t xml:space="preserve">    </w:t>
+            </w:r>
+            <w:proofErr w:type="spellStart"/>
+            <w:r>
+              <w:rPr>
+                <w:rFonts w:eastAsiaTheme="minorHAnsi"/>
+                <w:bCs/>
+              </w:rPr>
               <w:t>document.write</w:t>
             </w:r>
             <w:proofErr w:type="spellEnd"/>
@@ -1772,37 +2375,7 @@
                 <w:rFonts w:eastAsiaTheme="minorHAnsi"/>
                 <w:bCs/>
               </w:rPr>
-              <w:t>("Your Grade Letter is A");</w:t>
-            </w:r>
-          </w:p>
-          <w:p>
-            <w:pPr>
-              <w:rPr>
-                <w:rFonts w:eastAsiaTheme="minorHAnsi"/>
-                <w:bCs/>
-              </w:rPr>
-            </w:pPr>
-            <w:r>
-              <w:rPr>
-                <w:rFonts w:eastAsiaTheme="minorHAnsi"/>
-                <w:bCs/>
-              </w:rPr>
-              <w:t xml:space="preserve">    }</w:t>
-            </w:r>
-          </w:p>
-          <w:p>
-            <w:pPr>
-              <w:rPr>
-                <w:rFonts w:eastAsiaTheme="minorHAnsi"/>
-                <w:bCs/>
-              </w:rPr>
-            </w:pPr>
-            <w:r>
-              <w:rPr>
-                <w:rFonts w:eastAsiaTheme="minorHAnsi"/>
-                <w:bCs/>
-              </w:rPr>
-              <w:t xml:space="preserve">    else if(</w:t>
+              <w:t>(</w:t>
             </w:r>
             <w:proofErr w:type="spellStart"/>
             <w:r>
@@ -1810,7 +2383,7 @@
                 <w:rFonts w:eastAsiaTheme="minorHAnsi"/>
                 <w:bCs/>
               </w:rPr>
-              <w:t>inputData</w:t>
+              <w:t>letterGrade</w:t>
             </w:r>
             <w:proofErr w:type="spellEnd"/>
             <w:r>
@@ -1818,511 +2391,8 @@
                 <w:rFonts w:eastAsiaTheme="minorHAnsi"/>
                 <w:bCs/>
               </w:rPr>
-              <w:t xml:space="preserve"> &gt;= 80 &amp;&amp; </w:t>
-            </w:r>
-            <w:proofErr w:type="spellStart"/>
-            <w:r>
-              <w:rPr>
-                <w:rFonts w:eastAsiaTheme="minorHAnsi"/>
-                <w:bCs/>
-              </w:rPr>
-              <w:t>inputData</w:t>
-            </w:r>
-            <w:proofErr w:type="spellEnd"/>
-            <w:r>
-              <w:rPr>
-                <w:rFonts w:eastAsiaTheme="minorHAnsi"/>
-                <w:bCs/>
-              </w:rPr>
-              <w:t xml:space="preserve"> &lt;=89){</w:t>
-            </w:r>
-          </w:p>
-          <w:p>
-            <w:pPr>
-              <w:rPr>
-                <w:rFonts w:eastAsiaTheme="minorHAnsi"/>
-                <w:bCs/>
-              </w:rPr>
-            </w:pPr>
-            <w:r>
-              <w:rPr>
-                <w:rFonts w:eastAsiaTheme="minorHAnsi"/>
-                <w:bCs/>
-              </w:rPr>
-              <w:t xml:space="preserve">        </w:t>
-            </w:r>
-            <w:proofErr w:type="spellStart"/>
-            <w:r>
-              <w:rPr>
-                <w:rFonts w:eastAsiaTheme="minorHAnsi"/>
-                <w:bCs/>
-              </w:rPr>
-              <w:t>document.write</w:t>
-            </w:r>
-            <w:proofErr w:type="spellEnd"/>
-            <w:r>
-              <w:rPr>
-                <w:rFonts w:eastAsiaTheme="minorHAnsi"/>
-                <w:bCs/>
-              </w:rPr>
-              <w:t>("Your Grade Letter is B");</w:t>
-            </w:r>
-          </w:p>
-          <w:p>
-            <w:pPr>
-              <w:rPr>
-                <w:rFonts w:eastAsiaTheme="minorHAnsi"/>
-                <w:bCs/>
-              </w:rPr>
-            </w:pPr>
-            <w:r>
-              <w:rPr>
-                <w:rFonts w:eastAsiaTheme="minorHAnsi"/>
-                <w:bCs/>
-              </w:rPr>
-              <w:t xml:space="preserve">    }</w:t>
-            </w:r>
-          </w:p>
-          <w:p>
-            <w:pPr>
-              <w:rPr>
-                <w:rFonts w:eastAsiaTheme="minorHAnsi"/>
-                <w:bCs/>
-              </w:rPr>
-            </w:pPr>
-            <w:r>
-              <w:rPr>
-                <w:rFonts w:eastAsiaTheme="minorHAnsi"/>
-                <w:bCs/>
-              </w:rPr>
-              <w:t xml:space="preserve">    else if(</w:t>
-            </w:r>
-            <w:proofErr w:type="spellStart"/>
-            <w:r>
-              <w:rPr>
-                <w:rFonts w:eastAsiaTheme="minorHAnsi"/>
-                <w:bCs/>
-              </w:rPr>
-              <w:t>inputData</w:t>
-            </w:r>
-            <w:proofErr w:type="spellEnd"/>
-            <w:r>
-              <w:rPr>
-                <w:rFonts w:eastAsiaTheme="minorHAnsi"/>
-                <w:bCs/>
-              </w:rPr>
-              <w:t xml:space="preserve"> &gt;= 70 &amp;&amp; </w:t>
-            </w:r>
-            <w:proofErr w:type="spellStart"/>
-            <w:r>
-              <w:rPr>
-                <w:rFonts w:eastAsiaTheme="minorHAnsi"/>
-                <w:bCs/>
-              </w:rPr>
-              <w:t>inputData</w:t>
-            </w:r>
-            <w:proofErr w:type="spellEnd"/>
-            <w:r>
-              <w:rPr>
-                <w:rFonts w:eastAsiaTheme="minorHAnsi"/>
-                <w:bCs/>
-              </w:rPr>
-              <w:t xml:space="preserve"> &lt;=79){</w:t>
-            </w:r>
-          </w:p>
-          <w:p>
-            <w:pPr>
-              <w:rPr>
-                <w:rFonts w:eastAsiaTheme="minorHAnsi"/>
-                <w:bCs/>
-              </w:rPr>
-            </w:pPr>
-            <w:r>
-              <w:rPr>
-                <w:rFonts w:eastAsiaTheme="minorHAnsi"/>
-                <w:bCs/>
-              </w:rPr>
-              <w:t xml:space="preserve">        </w:t>
-            </w:r>
-            <w:proofErr w:type="spellStart"/>
-            <w:r>
-              <w:rPr>
-                <w:rFonts w:eastAsiaTheme="minorHAnsi"/>
-                <w:bCs/>
-              </w:rPr>
-              <w:t>document.write</w:t>
-            </w:r>
-            <w:proofErr w:type="spellEnd"/>
-            <w:r>
-              <w:rPr>
-                <w:rFonts w:eastAsiaTheme="minorHAnsi"/>
-                <w:bCs/>
-              </w:rPr>
-              <w:t>("Your Grade Letter is C");</w:t>
-            </w:r>
-          </w:p>
-          <w:p>
-            <w:pPr>
-              <w:rPr>
-                <w:rFonts w:eastAsiaTheme="minorHAnsi"/>
-                <w:bCs/>
-              </w:rPr>
-            </w:pPr>
-            <w:r>
-              <w:rPr>
-                <w:rFonts w:eastAsiaTheme="minorHAnsi"/>
-                <w:bCs/>
-              </w:rPr>
-              <w:t xml:space="preserve">    }</w:t>
-            </w:r>
-          </w:p>
-          <w:p>
-            <w:pPr>
-              <w:rPr>
-                <w:rFonts w:eastAsiaTheme="minorHAnsi"/>
-                <w:bCs/>
-              </w:rPr>
-            </w:pPr>
-            <w:r>
-              <w:rPr>
-                <w:rFonts w:eastAsiaTheme="minorHAnsi"/>
-                <w:bCs/>
-              </w:rPr>
-              <w:t xml:space="preserve">    else if(</w:t>
-            </w:r>
-            <w:proofErr w:type="spellStart"/>
-            <w:r>
-              <w:rPr>
-                <w:rFonts w:eastAsiaTheme="minorHAnsi"/>
-                <w:bCs/>
-              </w:rPr>
-              <w:t>inputData</w:t>
-            </w:r>
-            <w:proofErr w:type="spellEnd"/>
-            <w:r>
-              <w:rPr>
-                <w:rFonts w:eastAsiaTheme="minorHAnsi"/>
-                <w:bCs/>
-              </w:rPr>
-              <w:t xml:space="preserve"> &gt;= 60 &amp;&amp; </w:t>
-            </w:r>
-            <w:proofErr w:type="spellStart"/>
-            <w:r>
-              <w:rPr>
-                <w:rFonts w:eastAsiaTheme="minorHAnsi"/>
-                <w:bCs/>
-              </w:rPr>
-              <w:t>inputData</w:t>
-            </w:r>
-            <w:proofErr w:type="spellEnd"/>
-            <w:r>
-              <w:rPr>
-                <w:rFonts w:eastAsiaTheme="minorHAnsi"/>
-                <w:bCs/>
-              </w:rPr>
-              <w:t xml:space="preserve"> &lt;=69){</w:t>
-            </w:r>
-          </w:p>
-          <w:p>
-            <w:pPr>
-              <w:rPr>
-                <w:rFonts w:eastAsiaTheme="minorHAnsi"/>
-                <w:bCs/>
-              </w:rPr>
-            </w:pPr>
-            <w:r>
-              <w:rPr>
-                <w:rFonts w:eastAsiaTheme="minorHAnsi"/>
-                <w:bCs/>
-              </w:rPr>
-              <w:t xml:space="preserve">        </w:t>
-            </w:r>
-            <w:proofErr w:type="spellStart"/>
-            <w:r>
-              <w:rPr>
-                <w:rFonts w:eastAsiaTheme="minorHAnsi"/>
-                <w:bCs/>
-              </w:rPr>
-              <w:t>document.write</w:t>
-            </w:r>
-            <w:proofErr w:type="spellEnd"/>
-            <w:r>
-              <w:rPr>
-                <w:rFonts w:eastAsiaTheme="minorHAnsi"/>
-                <w:bCs/>
-              </w:rPr>
-              <w:t>("Your Grade Letter is D");</w:t>
-            </w:r>
-          </w:p>
-          <w:p>
-            <w:pPr>
-              <w:rPr>
-                <w:rFonts w:eastAsiaTheme="minorHAnsi"/>
-                <w:bCs/>
-              </w:rPr>
-            </w:pPr>
-            <w:r>
-              <w:rPr>
-                <w:rFonts w:eastAsiaTheme="minorHAnsi"/>
-                <w:bCs/>
-              </w:rPr>
-              <w:t xml:space="preserve">    }</w:t>
-            </w:r>
-          </w:p>
-          <w:p>
-            <w:pPr>
-              <w:rPr>
-                <w:rFonts w:eastAsiaTheme="minorHAnsi"/>
-                <w:bCs/>
-              </w:rPr>
-            </w:pPr>
-            <w:r>
-              <w:rPr>
-                <w:rFonts w:eastAsiaTheme="minorHAnsi"/>
-                <w:bCs/>
-              </w:rPr>
-              <w:lastRenderedPageBreak/>
-              <w:t xml:space="preserve">    else if(</w:t>
-            </w:r>
-            <w:proofErr w:type="spellStart"/>
-            <w:r>
-              <w:rPr>
-                <w:rFonts w:eastAsiaTheme="minorHAnsi"/>
-                <w:bCs/>
-              </w:rPr>
-              <w:t>inputData</w:t>
-            </w:r>
-            <w:proofErr w:type="spellEnd"/>
-            <w:r>
-              <w:rPr>
-                <w:rFonts w:eastAsiaTheme="minorHAnsi"/>
-                <w:bCs/>
-              </w:rPr>
-              <w:t xml:space="preserve"> &gt;= 50 &amp;&amp; </w:t>
-            </w:r>
-            <w:proofErr w:type="spellStart"/>
-            <w:r>
-              <w:rPr>
-                <w:rFonts w:eastAsiaTheme="minorHAnsi"/>
-                <w:bCs/>
-              </w:rPr>
-              <w:t>inputData</w:t>
-            </w:r>
-            <w:proofErr w:type="spellEnd"/>
-            <w:r>
-              <w:rPr>
-                <w:rFonts w:eastAsiaTheme="minorHAnsi"/>
-                <w:bCs/>
-              </w:rPr>
-              <w:t xml:space="preserve"> &lt;=59){</w:t>
-            </w:r>
-          </w:p>
-          <w:p>
-            <w:pPr>
-              <w:rPr>
-                <w:rFonts w:eastAsiaTheme="minorHAnsi"/>
-                <w:bCs/>
-              </w:rPr>
-            </w:pPr>
-            <w:r>
-              <w:rPr>
-                <w:rFonts w:eastAsiaTheme="minorHAnsi"/>
-                <w:bCs/>
-              </w:rPr>
-              <w:t xml:space="preserve">        </w:t>
-            </w:r>
-            <w:proofErr w:type="spellStart"/>
-            <w:r>
-              <w:rPr>
-                <w:rFonts w:eastAsiaTheme="minorHAnsi"/>
-                <w:bCs/>
-              </w:rPr>
-              <w:t>document.write</w:t>
-            </w:r>
-            <w:proofErr w:type="spellEnd"/>
-            <w:r>
-              <w:rPr>
-                <w:rFonts w:eastAsiaTheme="minorHAnsi"/>
-                <w:bCs/>
-              </w:rPr>
-              <w:t>("Your Grade Letter is E");</w:t>
-            </w:r>
-          </w:p>
-          <w:p>
-            <w:pPr>
-              <w:rPr>
-                <w:rFonts w:eastAsiaTheme="minorHAnsi"/>
-                <w:bCs/>
-              </w:rPr>
-            </w:pPr>
-            <w:r>
-              <w:rPr>
-                <w:rFonts w:eastAsiaTheme="minorHAnsi"/>
-                <w:bCs/>
-              </w:rPr>
-              <w:t xml:space="preserve">    }</w:t>
-            </w:r>
-          </w:p>
-          <w:p>
-            <w:pPr>
-              <w:rPr>
-                <w:rFonts w:eastAsiaTheme="minorHAnsi"/>
-                <w:bCs/>
-              </w:rPr>
-            </w:pPr>
-            <w:r>
-              <w:rPr>
-                <w:rFonts w:eastAsiaTheme="minorHAnsi"/>
-                <w:bCs/>
-              </w:rPr>
-              <w:t xml:space="preserve">    else if(</w:t>
-            </w:r>
-            <w:proofErr w:type="spellStart"/>
-            <w:r>
-              <w:rPr>
-                <w:rFonts w:eastAsiaTheme="minorHAnsi"/>
-                <w:bCs/>
-              </w:rPr>
-              <w:t>inputData</w:t>
-            </w:r>
-            <w:proofErr w:type="spellEnd"/>
-            <w:r>
-              <w:rPr>
-                <w:rFonts w:eastAsiaTheme="minorHAnsi"/>
-                <w:bCs/>
-              </w:rPr>
-              <w:t xml:space="preserve"> &gt;= 0 &amp;&amp; </w:t>
-            </w:r>
-            <w:proofErr w:type="spellStart"/>
-            <w:r>
-              <w:rPr>
-                <w:rFonts w:eastAsiaTheme="minorHAnsi"/>
-                <w:bCs/>
-              </w:rPr>
-              <w:t>inputData</w:t>
-            </w:r>
-            <w:proofErr w:type="spellEnd"/>
-            <w:r>
-              <w:rPr>
-                <w:rFonts w:eastAsiaTheme="minorHAnsi"/>
-                <w:bCs/>
-              </w:rPr>
-              <w:t xml:space="preserve"> &lt;=49){</w:t>
-            </w:r>
-          </w:p>
-          <w:p>
-            <w:pPr>
-              <w:rPr>
-                <w:rFonts w:eastAsiaTheme="minorHAnsi"/>
-                <w:bCs/>
-              </w:rPr>
-            </w:pPr>
-            <w:r>
-              <w:rPr>
-                <w:rFonts w:eastAsiaTheme="minorHAnsi"/>
-                <w:bCs/>
-              </w:rPr>
-              <w:t xml:space="preserve">        </w:t>
-            </w:r>
-            <w:proofErr w:type="spellStart"/>
-            <w:r>
-              <w:rPr>
-                <w:rFonts w:eastAsiaTheme="minorHAnsi"/>
-                <w:bCs/>
-              </w:rPr>
-              <w:t>document.write</w:t>
-            </w:r>
-            <w:proofErr w:type="spellEnd"/>
-            <w:r>
-              <w:rPr>
-                <w:rFonts w:eastAsiaTheme="minorHAnsi"/>
-                <w:bCs/>
-              </w:rPr>
-              <w:t>("Your Grade Letter is F");</w:t>
-            </w:r>
-          </w:p>
-          <w:p>
-            <w:pPr>
-              <w:rPr>
-                <w:rFonts w:eastAsiaTheme="minorHAnsi"/>
-                <w:bCs/>
-              </w:rPr>
-            </w:pPr>
-            <w:r>
-              <w:rPr>
-                <w:rFonts w:eastAsiaTheme="minorHAnsi"/>
-                <w:bCs/>
-              </w:rPr>
-              <w:t xml:space="preserve">    }</w:t>
-            </w:r>
-          </w:p>
-          <w:p>
-            <w:pPr>
-              <w:rPr>
-                <w:rFonts w:eastAsiaTheme="minorHAnsi"/>
-                <w:bCs/>
-              </w:rPr>
-            </w:pPr>
-            <w:r>
-              <w:rPr>
-                <w:rFonts w:eastAsiaTheme="minorHAnsi"/>
-                <w:bCs/>
-              </w:rPr>
-              <w:t xml:space="preserve">    else {</w:t>
-            </w:r>
-          </w:p>
-          <w:p>
-            <w:pPr>
-              <w:rPr>
-                <w:rFonts w:eastAsiaTheme="minorHAnsi"/>
-                <w:bCs/>
-              </w:rPr>
-            </w:pPr>
-            <w:r>
-              <w:rPr>
-                <w:rFonts w:eastAsiaTheme="minorHAnsi"/>
-                <w:bCs/>
-              </w:rPr>
-              <w:t xml:space="preserve">        </w:t>
-            </w:r>
-            <w:proofErr w:type="spellStart"/>
-            <w:r>
-              <w:rPr>
-                <w:rFonts w:eastAsiaTheme="minorHAnsi"/>
-                <w:bCs/>
-              </w:rPr>
-              <w:t>document.write</w:t>
-            </w:r>
-            <w:proofErr w:type="spellEnd"/>
-            <w:r>
-              <w:rPr>
-                <w:rFonts w:eastAsiaTheme="minorHAnsi"/>
-                <w:bCs/>
-              </w:rPr>
-              <w:t>("Please enter valid grade in range 0-100");</w:t>
-            </w:r>
-          </w:p>
-          <w:p>
-            <w:pPr>
-              <w:rPr>
-                <w:rFonts w:eastAsiaTheme="minorHAnsi"/>
-                <w:bCs/>
-              </w:rPr>
-            </w:pPr>
-            <w:r>
-              <w:rPr>
-                <w:rFonts w:eastAsiaTheme="minorHAnsi"/>
-                <w:bCs/>
-              </w:rPr>
-              <w:t xml:space="preserve">    }</w:t>
-            </w:r>
-          </w:p>
-          <w:p>
-            <w:pPr>
-              <w:rPr>
-                <w:rFonts w:asciiTheme="minorHAnsi" w:eastAsiaTheme="minorHAnsi" w:hAnsiTheme="minorHAnsi" w:cstheme="minorBidi"/>
-              </w:rPr>
-            </w:pPr>
+              <w:t>)</w:t>
+            </w:r>
           </w:p>
           <w:p>
             <w:pPr>
@@ -3888,7 +3958,6 @@
   <w:style w:type="character" w:default="1" w:styleId="DefaultParagraphFont">
     <w:name w:val="Default Paragraph Font"/>
     <w:uiPriority w:val="1"/>
-    <w:semiHidden/>
     <w:unhideWhenUsed/>
   </w:style>
   <w:style w:type="table" w:default="1" w:styleId="TableNormal">

</xml_diff>